<commit_message>
SIGNATURENET-2265 Update Engineering Samples on Github with license API changes
Changed the samples to make them work with the new licensing.
</commit_message>
<xml_diff>
--- a/Samples/GroupDocs.DigitalSignature.WordsFiles/Storage/test.docx
+++ b/Samples/GroupDocs.DigitalSignature.WordsFiles/Storage/test.docx
@@ -8,6 +8,8 @@
           <w:lang w:val="en-US"/>
         </w:rPr>
       </w:pPr>
+      <w:bookmarkStart w:id="0" w:name="_GoBack"/>
+      <w:bookmarkEnd w:id="0"/>
       <w:r>
         <w:rPr>
           <w:lang w:val="en-US"/>
@@ -32,8 +34,6 @@
         </w:rPr>
         <w:t>4</w:t>
       </w:r>
-      <w:bookmarkStart w:id="0" w:name="_GoBack"/>
-      <w:bookmarkEnd w:id="0"/>
     </w:p>
     <w:sectPr>
       <w:pgSz w:w="11906" w:h="16838"/>

</xml_diff>